<commit_message>
new python challenge - sort string
</commit_message>
<xml_diff>
--- a/Programming Foundations/Programming Foundations - Algorithms/1. Overview of Algorithms.docx
+++ b/Programming Foundations/Programming Foundations - Algorithms/1. Overview of Algorithms.docx
@@ -5,6 +5,14 @@
     <w:p>
       <w:pPr>
         <w:pStyle w:val="Heading1"/>
+      </w:pPr>
+      <w:r>
+        <w:t>What are algorithms?</w:t>
+      </w:r>
+    </w:p>
+    <w:p>
+      <w:pPr>
+        <w:pStyle w:val="Heading2"/>
       </w:pPr>
       <w:r>
         <w:t>Algorithm Characteristics</w:t>
@@ -36,12 +44,162 @@
     </w:p>
     <w:p>
       <w:pPr>
+        <w:pStyle w:val="Heading1"/>
+      </w:pPr>
+      <w:r>
+        <w:t>Common algorithms in programming</w:t>
+      </w:r>
+    </w:p>
+    <w:p>
+      <w:pPr>
+        <w:pStyle w:val="Heading2"/>
+      </w:pPr>
+      <w:r>
+        <w:t>Common Algorithms</w:t>
+      </w:r>
+    </w:p>
+    <w:p>
+      <w:pPr>
+        <w:pStyle w:val="ListParagraph"/>
+        <w:numPr>
+          <w:ilvl w:val="0"/>
+          <w:numId w:val="1"/>
+        </w:numPr>
+        <w:rPr>
+          <w:b/>
+          <w:bCs/>
+        </w:rPr>
+      </w:pPr>
+      <w:r>
+        <w:rPr>
+          <w:b/>
+          <w:bCs/>
+        </w:rPr>
+        <w:t>Search algorithms</w:t>
+      </w:r>
+    </w:p>
+    <w:p>
+      <w:pPr>
         <w:pStyle w:val="ListParagraph"/>
         <w:numPr>
           <w:ilvl w:val="1"/>
           <w:numId w:val="1"/>
         </w:numPr>
       </w:pPr>
+      <w:r>
+        <w:t>Find specific data in a structure (for example, a substring within a string)</w:t>
+      </w:r>
+    </w:p>
+    <w:p>
+      <w:pPr>
+        <w:pStyle w:val="ListParagraph"/>
+        <w:numPr>
+          <w:ilvl w:val="0"/>
+          <w:numId w:val="1"/>
+        </w:numPr>
+        <w:rPr>
+          <w:b/>
+          <w:bCs/>
+        </w:rPr>
+      </w:pPr>
+      <w:r>
+        <w:rPr>
+          <w:b/>
+          <w:bCs/>
+        </w:rPr>
+        <w:t>Sorting algorithms</w:t>
+      </w:r>
+    </w:p>
+    <w:p>
+      <w:pPr>
+        <w:pStyle w:val="ListParagraph"/>
+        <w:numPr>
+          <w:ilvl w:val="1"/>
+          <w:numId w:val="1"/>
+        </w:numPr>
+      </w:pPr>
+      <w:r>
+        <w:t>Take a dataset and apply a sort order to it</w:t>
+      </w:r>
+    </w:p>
+    <w:p>
+      <w:pPr>
+        <w:pStyle w:val="ListParagraph"/>
+        <w:numPr>
+          <w:ilvl w:val="0"/>
+          <w:numId w:val="1"/>
+        </w:numPr>
+      </w:pPr>
+      <w:r>
+        <w:rPr>
+          <w:b/>
+          <w:bCs/>
+        </w:rPr>
+        <w:t>Computational algorithms</w:t>
+      </w:r>
+    </w:p>
+    <w:p>
+      <w:pPr>
+        <w:pStyle w:val="ListParagraph"/>
+        <w:numPr>
+          <w:ilvl w:val="1"/>
+          <w:numId w:val="1"/>
+        </w:numPr>
+      </w:pPr>
+      <w:r>
+        <w:t>Given one set of data, calculate another (is a given number prime?)</w:t>
+      </w:r>
+    </w:p>
+    <w:p>
+      <w:pPr>
+        <w:pStyle w:val="ListParagraph"/>
+        <w:numPr>
+          <w:ilvl w:val="0"/>
+          <w:numId w:val="1"/>
+        </w:numPr>
+      </w:pPr>
+      <w:r>
+        <w:rPr>
+          <w:b/>
+          <w:bCs/>
+        </w:rPr>
+        <w:t>Collection algorithms</w:t>
+      </w:r>
+    </w:p>
+    <w:p>
+      <w:pPr>
+        <w:pStyle w:val="ListParagraph"/>
+        <w:numPr>
+          <w:ilvl w:val="1"/>
+          <w:numId w:val="1"/>
+        </w:numPr>
+      </w:pPr>
+      <w:r>
+        <w:t>Work with collections of data (count specific items, navigate among data elements, filter out unwanted data, etc.)</w:t>
+      </w:r>
+    </w:p>
+    <w:p>
+      <w:r>
+        <w:t>Example: Euclid’s Algorithm</w:t>
+      </w:r>
+    </w:p>
+    <w:p>
+      <w:r>
+        <w:t xml:space="preserve">Find the greatest common </w:t>
+      </w:r>
+      <w:proofErr w:type="gramStart"/>
+      <w:r>
+        <w:t>denominator(</w:t>
+      </w:r>
+      <w:proofErr w:type="gramEnd"/>
+      <w:r>
+        <w:t>GCD) of two integers.</w:t>
+      </w:r>
+    </w:p>
+    <w:p>
+      <w:r>
+        <w:t>Example: GCD of 20 and 8 is 4</w:t>
+      </w:r>
     </w:p>
     <w:sectPr>
       <w:pgSz w:w="12240" w:h="15840"/>
@@ -593,6 +751,28 @@
       <w:szCs w:val="32"/>
     </w:rPr>
   </w:style>
+  <w:style w:type="paragraph" w:styleId="Heading2">
+    <w:name w:val="heading 2"/>
+    <w:basedOn w:val="Normal"/>
+    <w:next w:val="Normal"/>
+    <w:link w:val="Heading2Char"/>
+    <w:uiPriority w:val="9"/>
+    <w:unhideWhenUsed/>
+    <w:qFormat/>
+    <w:rsid w:val="0039482D"/>
+    <w:pPr>
+      <w:keepNext/>
+      <w:keepLines/>
+      <w:spacing w:before="40" w:after="0"/>
+      <w:outlineLvl w:val="1"/>
+    </w:pPr>
+    <w:rPr>
+      <w:rFonts w:asciiTheme="majorHAnsi" w:eastAsiaTheme="majorEastAsia" w:hAnsiTheme="majorHAnsi" w:cstheme="majorBidi"/>
+      <w:color w:val="2F5496" w:themeColor="accent1" w:themeShade="BF"/>
+      <w:sz w:val="26"/>
+      <w:szCs w:val="26"/>
+    </w:rPr>
+  </w:style>
   <w:style w:type="character" w:default="1" w:styleId="DefaultParagraphFont">
     <w:name w:val="Default Paragraph Font"/>
     <w:uiPriority w:val="1"/>
@@ -642,6 +822,19 @@
       <w:color w:val="2F5496" w:themeColor="accent1" w:themeShade="BF"/>
       <w:sz w:val="32"/>
       <w:szCs w:val="32"/>
+    </w:rPr>
+  </w:style>
+  <w:style w:type="character" w:customStyle="1" w:styleId="Heading2Char">
+    <w:name w:val="Heading 2 Char"/>
+    <w:basedOn w:val="DefaultParagraphFont"/>
+    <w:link w:val="Heading2"/>
+    <w:uiPriority w:val="9"/>
+    <w:rsid w:val="0039482D"/>
+    <w:rPr>
+      <w:rFonts w:asciiTheme="majorHAnsi" w:eastAsiaTheme="majorEastAsia" w:hAnsiTheme="majorHAnsi" w:cstheme="majorBidi"/>
+      <w:color w:val="2F5496" w:themeColor="accent1" w:themeShade="BF"/>
+      <w:sz w:val="26"/>
+      <w:szCs w:val="26"/>
     </w:rPr>
   </w:style>
 </w:styles>

</xml_diff>